<commit_message>
added detail in resume
</commit_message>
<xml_diff>
--- a/Resume.docx
+++ b/Resume.docx
@@ -497,7 +497,16 @@
           <w:sz w:val="15"/>
           <w:szCs w:val="15"/>
         </w:rPr>
-        <w:t>a robust tool for comprehensive device hardware testing and activation, featuring a refurbishment interface and a boost mechanism to accelerate testing and drive higher refurb sales.</w:t>
+        <w:t>a robust tool for comprehensive device hardware testing and activation, featuring a refurbishment interface and a boost mechanism to accelerate testing and drive higher refurb sale</w:t>
+      </w:r>
+      <w:r>
+        <w:rPr>
+          <w:rFonts w:ascii="Times New Roman" w:hAnsi="Times New Roman" w:cs="Times New Roman"/>
+          <w:color w:val="000000"/>
+          <w:sz w:val="15"/>
+          <w:szCs w:val="15"/>
+        </w:rPr>
+        <w:t xml:space="preserve"> as an automation programming.</w:t>
       </w:r>
     </w:p>
     <w:p>
@@ -556,7 +565,6 @@
         </w:rPr>
         <w:t xml:space="preserve">a streamlined diagnostic tool built with </w:t>
       </w:r>
-      <w:proofErr w:type="spellStart"/>
       <w:r>
         <w:rPr>
           <w:rFonts w:ascii="Times New Roman" w:hAnsi="Times New Roman" w:cs="Times New Roman"/>
@@ -564,9 +572,8 @@
           <w:sz w:val="15"/>
           <w:szCs w:val="15"/>
         </w:rPr>
-        <w:t>SwiftUI</w:t>
-      </w:r>
-      <w:proofErr w:type="spellEnd"/>
+        <w:t>Swift UI</w:t>
+      </w:r>
       <w:r>
         <w:rPr>
           <w:rFonts w:ascii="Times New Roman" w:hAnsi="Times New Roman" w:cs="Times New Roman"/>
@@ -633,7 +640,6 @@
         </w:rPr>
         <w:t xml:space="preserve">a community-focused app that connects nail salon owners with nail technicians quickly and effectively, leveraging </w:t>
       </w:r>
-      <w:proofErr w:type="spellStart"/>
       <w:r>
         <w:rPr>
           <w:rFonts w:ascii="Times New Roman" w:hAnsi="Times New Roman" w:cs="Times New Roman"/>
@@ -641,9 +647,8 @@
           <w:sz w:val="15"/>
           <w:szCs w:val="15"/>
         </w:rPr>
-        <w:t>SwiftUI</w:t>
-      </w:r>
-      <w:proofErr w:type="spellEnd"/>
+        <w:t>Swift UI</w:t>
+      </w:r>
       <w:r>
         <w:rPr>
           <w:rFonts w:ascii="Times New Roman" w:hAnsi="Times New Roman" w:cs="Times New Roman"/>
@@ -723,6 +728,8 @@
       <w:r>
         <w:rPr>
           <w:rFonts w:ascii="Times New Roman" w:hAnsi="Times New Roman" w:cs="Times New Roman"/>
+          <w:b/>
+          <w:bCs/>
           <w:color w:val="000000"/>
           <w:sz w:val="15"/>
           <w:szCs w:val="15"/>
@@ -758,6 +765,73 @@
           <w:szCs w:val="15"/>
         </w:rPr>
         <w:t xml:space="preserve"> custom kernel structure to using </w:t>
+      </w:r>
+      <w:r>
+        <w:rPr>
+          <w:rFonts w:ascii="Times New Roman" w:hAnsi="Times New Roman" w:cs="Times New Roman"/>
+          <w:color w:val="000000"/>
+          <w:sz w:val="15"/>
+          <w:szCs w:val="15"/>
+        </w:rPr>
+        <w:t xml:space="preserve">C and ASM to </w:t>
+      </w:r>
+      <w:r>
+        <w:rPr>
+          <w:rFonts w:ascii="Times New Roman" w:hAnsi="Times New Roman" w:cs="Times New Roman"/>
+          <w:color w:val="000000"/>
+          <w:sz w:val="15"/>
+          <w:szCs w:val="15"/>
+        </w:rPr>
+        <w:t>compile</w:t>
+      </w:r>
+      <w:r>
+        <w:rPr>
+          <w:rFonts w:ascii="Times New Roman" w:hAnsi="Times New Roman" w:cs="Times New Roman"/>
+          <w:color w:val="000000"/>
+          <w:sz w:val="15"/>
+          <w:szCs w:val="15"/>
+        </w:rPr>
+        <w:t xml:space="preserve"> and upload to </w:t>
+      </w:r>
+      <w:r>
+        <w:rPr>
+          <w:rFonts w:ascii="Times New Roman" w:hAnsi="Times New Roman" w:cs="Times New Roman"/>
+          <w:color w:val="000000"/>
+          <w:sz w:val="15"/>
+          <w:szCs w:val="15"/>
+        </w:rPr>
+        <w:t>GitHub</w:t>
+      </w:r>
+    </w:p>
+    <w:p>
+      <w:pPr>
+        <w:spacing w:after="0"/>
+        <w:rPr>
+          <w:rFonts w:ascii="Times New Roman" w:hAnsi="Times New Roman" w:cs="Times New Roman"/>
+          <w:color w:val="000000"/>
+          <w:sz w:val="15"/>
+          <w:szCs w:val="15"/>
+        </w:rPr>
+      </w:pPr>
+      <w:r>
+        <w:rPr>
+          <w:rFonts w:ascii="Times New Roman" w:hAnsi="Times New Roman" w:cs="Times New Roman"/>
+          <w:b/>
+          <w:bCs/>
+          <w:color w:val="000000"/>
+          <w:sz w:val="15"/>
+          <w:szCs w:val="15"/>
+        </w:rPr>
+        <w:t>Website (Kphstar.github.io):</w:t>
+      </w:r>
+      <w:r>
+        <w:rPr>
+          <w:rFonts w:ascii="Times New Roman" w:hAnsi="Times New Roman" w:cs="Times New Roman"/>
+          <w:color w:val="000000"/>
+          <w:sz w:val="15"/>
+          <w:szCs w:val="15"/>
+        </w:rPr>
+        <w:t xml:space="preserve"> Using HTML, JAVASCRIPT, GITHUB to design my own personal website leveraging GitHub custom design website. </w:t>
       </w:r>
     </w:p>
     <w:p>
@@ -1977,6 +2051,7 @@
           <w:szCs w:val="15"/>
           <w14:ligatures w14:val="none"/>
         </w:rPr>
+        <w:lastRenderedPageBreak/>
         <w:t>Processed payments, returns, and exchanges with accuracy using a POS system.</w:t>
       </w:r>
     </w:p>
@@ -2006,7 +2081,6 @@
           <w:szCs w:val="15"/>
           <w14:ligatures w14:val="none"/>
         </w:rPr>
-        <w:lastRenderedPageBreak/>
         <w:t>Organized currency, verified authenticity, and maintained a professional appearance.</w:t>
       </w:r>
     </w:p>
@@ -2146,7 +2220,7 @@
           <w:szCs w:val="20"/>
         </w:rPr>
         <w:pict w14:anchorId="50C1F072">
-          <v:rect id="_x0000_i1035" alt="" style="width:468pt;height:.05pt;mso-width-percent:0;mso-height-percent:0;mso-width-percent:0;mso-height-percent:0" o:hralign="center" o:hrstd="t" o:hr="t" fillcolor="#a0a0a0" stroked="f"/>
+          <v:rect id="_x0000_i1032" alt="" style="width:468pt;height:.05pt;mso-width-percent:0;mso-height-percent:0;mso-width-percent:0;mso-height-percent:0" o:hralign="center" o:hrstd="t" o:hr="t" fillcolor="#a0a0a0" stroked="f"/>
         </w:pict>
       </w:r>
       <w:r>

</xml_diff>